<commit_message>
Modified project information and schema of the project.
</commit_message>
<xml_diff>
--- a/doc/Describing of the project.docx
+++ b/doc/Describing of the project.docx
@@ -26,27 +26,25 @@
         <w:rPr>
           <w:lang w:val="en-US"/>
         </w:rPr>
-        <w:t xml:space="preserve">This is a student project. We want to make a website for monitoring </w:t>
-      </w:r>
-      <w:proofErr w:type="spellStart"/>
-      <w:r>
-        <w:rPr>
-          <w:lang w:val="en-US"/>
-        </w:rPr>
-        <w:t>BitCoin</w:t>
-      </w:r>
-      <w:proofErr w:type="spellEnd"/>
-      <w:r>
-        <w:rPr>
-          <w:lang w:val="en-US"/>
-        </w:rPr>
-        <w:t xml:space="preserve"> transaction</w:t>
-      </w:r>
-      <w:r>
-        <w:rPr>
-          <w:lang w:val="en-US"/>
-        </w:rPr>
-        <w:t>s</w:t>
+        <w:t>This is a student project</w:t>
+      </w:r>
+      <w:r>
+        <w:rPr>
+          <w:lang w:val="en-US"/>
+        </w:rPr>
+        <w:t xml:space="preserve"> created during the course “</w:t>
+      </w:r>
+      <w:r>
+        <w:rPr>
+          <w:lang w:val="en-US"/>
+        </w:rPr>
+        <w:t>Software engineering and cloud computing</w:t>
+      </w:r>
+      <w:r>
+        <w:rPr>
+          <w:lang w:val="en-US"/>
+        </w:rPr>
+        <w:t>”</w:t>
       </w:r>
       <w:r>
         <w:rPr>
@@ -54,6 +52,50 @@
         </w:rPr>
         <w:t>.</w:t>
       </w:r>
+      <w:r>
+        <w:rPr>
+          <w:lang w:val="en-US"/>
+        </w:rPr>
+        <w:t xml:space="preserve"> It is a monitoring system of the bitcoin network, using it you can trace bitcoins’ transactions and blocks.</w:t>
+      </w:r>
+      <w:r>
+        <w:rPr>
+          <w:lang w:val="en-US"/>
+        </w:rPr>
+        <w:t xml:space="preserve"> </w:t>
+      </w:r>
+      <w:r>
+        <w:rPr>
+          <w:lang w:val="en-US"/>
+        </w:rPr>
+        <w:t>Also you can construct different charts and diagrams.</w:t>
+      </w:r>
+    </w:p>
+    <w:p>
+      <w:pPr>
+        <w:rPr>
+          <w:lang w:val="en-US"/>
+        </w:rPr>
+      </w:pPr>
+      <w:r>
+        <w:rPr>
+          <w:lang w:val="en-US"/>
+        </w:rPr>
+        <w:t xml:space="preserve">This project consists of Bitcoin client, Bitcoin worker role, storage implementation, storage worker role and webrole. This project is created for Windows Azure virtual machine. It uses Windows Azure Storage and other cloud technologies of Windows Corporation. </w:t>
+      </w:r>
+    </w:p>
+    <w:p>
+      <w:pPr>
+        <w:rPr>
+          <w:lang w:val="en-US"/>
+        </w:rPr>
+      </w:pPr>
+      <w:r>
+        <w:rPr>
+          <w:lang w:val="en-US"/>
+        </w:rPr>
+        <w:t>This application is written with C#.</w:t>
+      </w:r>
     </w:p>
     <w:p>
       <w:pPr>
@@ -62,21 +104,220 @@
           <w:lang w:val="en-US"/>
         </w:rPr>
       </w:pPr>
-      <w:proofErr w:type="gramStart"/>
-      <w:r>
-        <w:rPr>
-          <w:lang w:val="en-US"/>
-        </w:rPr>
-        <w:t>Part ?</w:t>
-      </w:r>
-      <w:proofErr w:type="gramEnd"/>
+      <w:r>
+        <w:rPr>
+          <w:lang w:val="en-US"/>
+        </w:rPr>
+        <w:t>Schema o</w:t>
+      </w:r>
+      <w:r>
+        <w:rPr>
+          <w:lang w:val="en-US"/>
+        </w:rPr>
+        <w:t>f</w:t>
+      </w:r>
+      <w:r>
+        <w:rPr>
+          <w:lang w:val="en-US"/>
+        </w:rPr>
+        <w:t xml:space="preserve"> the application</w:t>
+      </w:r>
+    </w:p>
+    <w:p>
+      <w:pPr>
+        <w:ind w:left="-851"/>
+        <w:jc w:val="center"/>
+        <w:rPr>
+          <w:lang w:val="en-US"/>
+        </w:rPr>
+      </w:pPr>
+      <w:r>
+        <w:object w:dxaOrig="12273" w:dyaOrig="9722">
+          <v:shapetype id="_x0000_t75" coordsize="21600,21600" o:spt="75" o:preferrelative="t" path="m@4@5l@4@11@9@11@9@5xe" filled="f" stroked="f">
+            <v:stroke joinstyle="miter"/>
+            <v:formulas>
+              <v:f eqn="if lineDrawn pixelLineWidth 0"/>
+              <v:f eqn="sum @0 1 0"/>
+              <v:f eqn="sum 0 0 @1"/>
+              <v:f eqn="prod @2 1 2"/>
+              <v:f eqn="prod @3 21600 pixelWidth"/>
+              <v:f eqn="prod @3 21600 pixelHeight"/>
+              <v:f eqn="sum @0 0 1"/>
+              <v:f eqn="prod @6 1 2"/>
+              <v:f eqn="prod @7 21600 pixelWidth"/>
+              <v:f eqn="sum @8 21600 0"/>
+              <v:f eqn="prod @7 21600 pixelHeight"/>
+              <v:f eqn="sum @10 21600 0"/>
+            </v:formulas>
+            <v:path o:extrusionok="f" gradientshapeok="t" o:connecttype="rect"/>
+            <o:lock v:ext="edit" aspectratio="t"/>
+          </v:shapetype>
+          <v:shape id="_x0000_i1025" type="#_x0000_t75" style="width:467.45pt;height:370.2pt" o:ole="">
+            <v:imagedata r:id="rId5" o:title=""/>
+          </v:shape>
+          <o:OLEObject Type="Embed" ProgID="Visio.Drawing.11" ShapeID="_x0000_i1025" DrawAspect="Content" ObjectID="_1429457708" r:id="rId6"/>
+        </w:object>
+      </w:r>
+    </w:p>
+    <w:p>
+      <w:pPr>
+        <w:pStyle w:val="2"/>
+        <w:rPr>
+          <w:lang w:val="en-US"/>
+        </w:rPr>
+      </w:pPr>
+      <w:r>
+        <w:rPr>
+          <w:lang w:val="en-US"/>
+        </w:rPr>
+        <w:t>Bitcoin client</w:t>
+      </w:r>
+    </w:p>
+    <w:p>
+      <w:pPr>
+        <w:rPr>
+          <w:lang w:val="en-US"/>
+        </w:rPr>
+      </w:pPr>
+      <w:r>
+        <w:rPr>
+          <w:lang w:val="en-US"/>
+        </w:rPr>
+        <w:t>For our application we use standard bitcoin client &lt;HERE NAME OF THE CLIENT&gt;. It is launched on the Windows Azure Virtual Machine (VM). We are taking new transactions and information about blocks from it.</w:t>
+      </w:r>
+    </w:p>
+    <w:p>
+      <w:pPr>
+        <w:pStyle w:val="2"/>
+        <w:rPr>
+          <w:lang w:val="en-US"/>
+        </w:rPr>
+      </w:pPr>
+      <w:r>
+        <w:rPr>
+          <w:lang w:val="en-US"/>
+        </w:rPr>
+        <w:t xml:space="preserve">Bitcoin </w:t>
+      </w:r>
+      <w:r>
+        <w:rPr>
+          <w:lang w:val="en-US"/>
+        </w:rPr>
+        <w:t>Worker Role</w:t>
+      </w:r>
+    </w:p>
+    <w:p>
+      <w:pPr>
+        <w:rPr>
+          <w:i/>
+          <w:lang w:val="en-US"/>
+        </w:rPr>
+      </w:pPr>
+      <w:r>
+        <w:rPr>
+          <w:i/>
+          <w:lang w:val="en-US"/>
+        </w:rPr>
+        <w:t>BitcoinWorkerRole.csproj</w:t>
+      </w:r>
+    </w:p>
+    <w:p>
+      <w:pPr>
+        <w:rPr>
+          <w:lang w:val="en-US"/>
+        </w:rPr>
+      </w:pPr>
+      <w:r>
+        <w:rPr>
+          <w:lang w:val="en-US"/>
+        </w:rPr>
+        <w:lastRenderedPageBreak/>
+        <w:t xml:space="preserve">This part takes data from the Bitcoin Client. It </w:t>
+      </w:r>
+      <w:r>
+        <w:rPr>
+          <w:lang w:val="en-US"/>
+        </w:rPr>
+        <w:t xml:space="preserve">also converts </w:t>
+      </w:r>
+      <w:r>
+        <w:rPr>
+          <w:lang w:val="en-US"/>
+        </w:rPr>
+        <w:t>received data to the XML format and ex</w:t>
+      </w:r>
+      <w:r>
+        <w:rPr>
+          <w:lang w:val="en-US"/>
+        </w:rPr>
+        <w:t>tracts</w:t>
+      </w:r>
+      <w:r>
+        <w:rPr>
+          <w:lang w:val="en-US"/>
+        </w:rPr>
+        <w:t xml:space="preserve"> </w:t>
+      </w:r>
+      <w:r>
+        <w:rPr>
+          <w:lang w:val="en-US"/>
+        </w:rPr>
+        <w:t>transactions from the blocks. It uses Storage implementation for uploading data to the Azure Storage. Blocks are saved to the BocksContainer and Transactions are saved to the Transactions container. Also this part adds messages to the queue about which block should be processed next.</w:t>
+      </w:r>
+    </w:p>
+    <w:p>
+      <w:pPr>
+        <w:pStyle w:val="2"/>
+        <w:rPr>
+          <w:lang w:val="en-US"/>
+        </w:rPr>
+      </w:pPr>
+      <w:r>
+        <w:rPr>
+          <w:lang w:val="en-US"/>
+        </w:rPr>
+        <w:t>Storage implementation</w:t>
+      </w:r>
+      <w:r>
+        <w:rPr>
+          <w:lang w:val="en-US"/>
+        </w:rPr>
+        <w:t xml:space="preserve"> </w:t>
+      </w:r>
+    </w:p>
+    <w:p>
+      <w:pPr>
+        <w:rPr>
+          <w:lang w:val="en-US"/>
+        </w:rPr>
+      </w:pPr>
+      <w:r>
+        <w:rPr>
+          <w:i/>
+          <w:lang w:val="en-US"/>
+        </w:rPr>
+        <w:t>Storage.csproject</w:t>
+      </w:r>
+    </w:p>
+    <w:p>
+      <w:pPr>
+        <w:rPr>
+          <w:lang w:val="en-US"/>
+        </w:rPr>
+      </w:pPr>
+      <w:r>
+        <w:rPr>
+          <w:lang w:val="en-US"/>
+        </w:rPr>
+        <w:t>This is a service part of the project for communicating with Windows Azure Storage. It contains with:</w:t>
+      </w:r>
     </w:p>
     <w:p>
       <w:pPr>
         <w:pStyle w:val="a3"/>
         <w:numPr>
           <w:ilvl w:val="0"/>
-          <w:numId w:val="1"/>
+          <w:numId w:val="3"/>
         </w:numPr>
         <w:rPr>
           <w:lang w:val="en-US"/>
@@ -86,21 +327,7 @@
         <w:rPr>
           <w:lang w:val="en-US"/>
         </w:rPr>
-        <w:t xml:space="preserve">Listening to a </w:t>
-      </w:r>
-      <w:proofErr w:type="spellStart"/>
-      <w:r>
-        <w:rPr>
-          <w:lang w:val="en-US"/>
-        </w:rPr>
-        <w:t>bitcoin</w:t>
-      </w:r>
-      <w:proofErr w:type="spellEnd"/>
-      <w:r>
-        <w:rPr>
-          <w:lang w:val="en-US"/>
-        </w:rPr>
-        <w:t xml:space="preserve"> client; (to know if something has changed);</w:t>
+        <w:t>Serilization – saving different data models to the storage in  XML formatl;</w:t>
       </w:r>
     </w:p>
     <w:p>
@@ -108,7 +335,7 @@
         <w:pStyle w:val="a3"/>
         <w:numPr>
           <w:ilvl w:val="0"/>
-          <w:numId w:val="1"/>
+          <w:numId w:val="3"/>
         </w:numPr>
         <w:rPr>
           <w:lang w:val="en-US"/>
@@ -118,27 +345,7 @@
         <w:rPr>
           <w:lang w:val="en-US"/>
         </w:rPr>
-        <w:t>asking and receiving data from the virtual machine (</w:t>
-      </w:r>
-      <w:proofErr w:type="spellStart"/>
-      <w:r>
-        <w:rPr>
-          <w:lang w:val="en-US"/>
-        </w:rPr>
-        <w:t>BitCoin</w:t>
-      </w:r>
-      <w:proofErr w:type="spellEnd"/>
-      <w:r>
-        <w:rPr>
-          <w:lang w:val="en-US"/>
-        </w:rPr>
-        <w:t xml:space="preserve"> client)</w:t>
-      </w:r>
-      <w:r>
-        <w:rPr>
-          <w:lang w:val="en-US"/>
-        </w:rPr>
-        <w:t>;</w:t>
+        <w:t>Models – in this folder different structures of data are described. All these models are serialized;</w:t>
       </w:r>
     </w:p>
     <w:p>
@@ -146,7 +353,7 @@
         <w:pStyle w:val="a3"/>
         <w:numPr>
           <w:ilvl w:val="0"/>
-          <w:numId w:val="1"/>
+          <w:numId w:val="3"/>
         </w:numPr>
         <w:rPr>
           <w:lang w:val="en-US"/>
@@ -156,7 +363,13 @@
         <w:rPr>
           <w:lang w:val="en-US"/>
         </w:rPr>
-        <w:t>Convert received data to XML;</w:t>
+        <w:t xml:space="preserve">Coding /not implemented/ – </w:t>
+      </w:r>
+      <w:r>
+        <w:rPr>
+          <w:lang w:val="en-US"/>
+        </w:rPr>
+        <w:t>zipping and unzipping data to minimize data exchange;</w:t>
       </w:r>
     </w:p>
     <w:p>
@@ -164,7 +377,7 @@
         <w:pStyle w:val="a3"/>
         <w:numPr>
           <w:ilvl w:val="0"/>
-          <w:numId w:val="1"/>
+          <w:numId w:val="3"/>
         </w:numPr>
         <w:rPr>
           <w:lang w:val="en-US"/>
@@ -174,37 +387,71 @@
         <w:rPr>
           <w:lang w:val="en-US"/>
         </w:rPr>
-        <w:t>Creating a working</w:t>
-      </w:r>
-      <w:r>
-        <w:rPr>
-          <w:lang w:val="en-US"/>
-        </w:rPr>
-        <w:t xml:space="preserve"> item; (adding additional information)</w:t>
-      </w:r>
-      <w:r>
-        <w:rPr>
-          <w:lang w:val="en-US"/>
-        </w:rPr>
-        <w:t>;</w:t>
-      </w:r>
-    </w:p>
-    <w:p>
-      <w:pPr>
-        <w:pStyle w:val="a3"/>
-        <w:numPr>
-          <w:ilvl w:val="0"/>
-          <w:numId w:val="1"/>
-        </w:numPr>
-        <w:rPr>
-          <w:lang w:val="en-US"/>
-        </w:rPr>
-      </w:pPr>
-      <w:r>
-        <w:rPr>
-          <w:lang w:val="en-US"/>
-        </w:rPr>
-        <w:t>Sending working item to the queue of the Azure storage.</w:t>
+        <w:t>Managing Windows Azure Storage – staring and connecting to different containers.</w:t>
+      </w:r>
+    </w:p>
+    <w:p>
+      <w:pPr>
+        <w:rPr>
+          <w:lang w:val="en-US"/>
+        </w:rPr>
+      </w:pPr>
+      <w:r>
+        <w:rPr>
+          <w:lang w:val="en-US"/>
+        </w:rPr>
+        <w:t xml:space="preserve">We use three containers and a queue of Windows Azure Storage. </w:t>
+      </w:r>
+    </w:p>
+    <w:p>
+      <w:pPr>
+        <w:rPr>
+          <w:lang w:val="en-US"/>
+        </w:rPr>
+      </w:pPr>
+      <w:r>
+        <w:rPr>
+          <w:lang w:val="en-US"/>
+        </w:rPr>
+        <w:t xml:space="preserve">In the BlockContainer we save information of the blocks like a XML file. We use block’s hash to name each file. In these files all information about bitcoin blocks are saved. To minimize file’s size we removed transactions and added just their hashes. </w:t>
+      </w:r>
+    </w:p>
+    <w:p>
+      <w:pPr>
+        <w:rPr>
+          <w:lang w:val="en-US"/>
+        </w:rPr>
+      </w:pPr>
+      <w:r>
+        <w:rPr>
+          <w:lang w:val="en-US"/>
+        </w:rPr>
+        <w:t xml:space="preserve">In the TransactionsContainer we saved transactions XML by their hashes. Also we added hash of the block which is owned this transaction to the XML structure. </w:t>
+      </w:r>
+    </w:p>
+    <w:p>
+      <w:pPr>
+        <w:rPr>
+          <w:lang w:val="en-US"/>
+        </w:rPr>
+      </w:pPr>
+      <w:r>
+        <w:rPr>
+          <w:lang w:val="en-US"/>
+        </w:rPr>
+        <w:t xml:space="preserve">In the HigherContainer we save </w:t>
+      </w:r>
+      <w:r>
+        <w:rPr>
+          <w:lang w:val="en-US"/>
+        </w:rPr>
+        <w:t>transactions’ hashes by tim</w:t>
+      </w:r>
+      <w:r>
+        <w:rPr>
+          <w:lang w:val="en-US"/>
+        </w:rPr>
+        <w:t>e to accelerate data processing and access to the data from the UI.</w:t>
       </w:r>
     </w:p>
     <w:p>
@@ -218,7 +465,77 @@
         <w:rPr>
           <w:lang w:val="en-US"/>
         </w:rPr>
-        <w:t>Worker Role</w:t>
+        <w:t>Storage Worker Role</w:t>
+      </w:r>
+    </w:p>
+    <w:p>
+      <w:pPr>
+        <w:rPr>
+          <w:i/>
+          <w:lang w:val="en-US"/>
+        </w:rPr>
+      </w:pPr>
+      <w:r>
+        <w:rPr>
+          <w:i/>
+          <w:lang w:val="en-US"/>
+        </w:rPr>
+        <w:t>StorageWorkerRole.csproj</w:t>
+      </w:r>
+    </w:p>
+    <w:p>
+      <w:pPr>
+        <w:rPr>
+          <w:lang w:val="en-US"/>
+        </w:rPr>
+      </w:pPr>
+      <w:r>
+        <w:rPr>
+          <w:lang w:val="en-US"/>
+        </w:rPr>
+        <w:t>In this project we have made data processing, adding references to the higher container, collecting statistical information and saving it to the storage.</w:t>
+      </w:r>
+    </w:p>
+    <w:p>
+      <w:pPr>
+        <w:pStyle w:val="2"/>
+        <w:rPr>
+          <w:lang w:val="en-US"/>
+        </w:rPr>
+      </w:pPr>
+      <w:r>
+        <w:rPr>
+          <w:lang w:val="en-US"/>
+        </w:rPr>
+        <w:t>Web Role (also a user interface)</w:t>
+      </w:r>
+    </w:p>
+    <w:p>
+      <w:pPr>
+        <w:rPr>
+          <w:i/>
+          <w:lang w:val="en-US"/>
+        </w:rPr>
+      </w:pPr>
+      <w:r>
+        <w:rPr>
+          <w:i/>
+          <w:lang w:val="en-US"/>
+        </w:rPr>
+        <w:t>WebRole.csproj</w:t>
+      </w:r>
+    </w:p>
+    <w:p>
+      <w:pPr>
+        <w:rPr>
+          <w:lang w:val="en-US"/>
+        </w:rPr>
+      </w:pPr>
+      <w:r>
+        <w:rPr>
+          <w:lang w:val="en-US"/>
+        </w:rPr>
+        <w:t xml:space="preserve">A web site with a user interface (UI). </w:t>
       </w:r>
     </w:p>
     <w:p>
@@ -236,76 +553,7 @@
         <w:rPr>
           <w:lang w:val="en-US"/>
         </w:rPr>
-        <w:t>Processing data from the storage queue. Deciding what should we do with working item</w:t>
-      </w:r>
-      <w:r>
-        <w:rPr>
-          <w:lang w:val="en-US"/>
-        </w:rPr>
-        <w:t>:</w:t>
-      </w:r>
-    </w:p>
-    <w:p>
-      <w:pPr>
-        <w:pStyle w:val="a3"/>
-        <w:numPr>
-          <w:ilvl w:val="1"/>
-          <w:numId w:val="2"/>
-        </w:numPr>
-        <w:rPr>
-          <w:lang w:val="en-US"/>
-        </w:rPr>
-      </w:pPr>
-      <w:r>
-        <w:rPr>
-          <w:lang w:val="en-US"/>
-        </w:rPr>
-        <w:t>Saving to the blob typed data;</w:t>
-      </w:r>
-    </w:p>
-    <w:p>
-      <w:pPr>
-        <w:pStyle w:val="a3"/>
-        <w:numPr>
-          <w:ilvl w:val="1"/>
-          <w:numId w:val="2"/>
-        </w:numPr>
-        <w:rPr>
-          <w:lang w:val="en-US"/>
-        </w:rPr>
-      </w:pPr>
-      <w:r>
-        <w:rPr>
-          <w:lang w:val="en-US"/>
-        </w:rPr>
-        <w:t>Something else, don’t know now;</w:t>
-      </w:r>
-    </w:p>
-    <w:p>
-      <w:pPr>
-        <w:pStyle w:val="2"/>
-        <w:rPr>
-          <w:lang w:val="en-US"/>
-        </w:rPr>
-      </w:pPr>
-      <w:r>
-        <w:rPr>
-          <w:lang w:val="en-US"/>
-        </w:rPr>
-        <w:t>Web Role (also a user interface)</w:t>
-      </w:r>
-    </w:p>
-    <w:p>
-      <w:pPr>
-        <w:rPr>
-          <w:lang w:val="en-US"/>
-        </w:rPr>
-      </w:pPr>
-      <w:r>
-        <w:rPr>
-          <w:lang w:val="en-US"/>
-        </w:rPr>
-        <w:t xml:space="preserve">A web site with a user interface (UI). </w:t>
+        <w:t>Has a controller, which is used for taking data from the blob storage;</w:t>
       </w:r>
     </w:p>
     <w:p>
@@ -323,137 +571,7 @@
         <w:rPr>
           <w:lang w:val="en-US"/>
         </w:rPr>
-        <w:t>Has several models to the different type of users;</w:t>
-      </w:r>
-    </w:p>
-    <w:p>
-      <w:pPr>
-        <w:pStyle w:val="a3"/>
-        <w:numPr>
-          <w:ilvl w:val="0"/>
-          <w:numId w:val="2"/>
-        </w:numPr>
-        <w:rPr>
-          <w:lang w:val="en-US"/>
-        </w:rPr>
-      </w:pPr>
-      <w:r>
-        <w:rPr>
-          <w:lang w:val="en-US"/>
-        </w:rPr>
-        <w:t>Has a controller, which is used for taking data from the blob storage;</w:t>
-      </w:r>
-    </w:p>
-    <w:p>
-      <w:pPr>
-        <w:pStyle w:val="a3"/>
-        <w:numPr>
-          <w:ilvl w:val="0"/>
-          <w:numId w:val="2"/>
-        </w:numPr>
-        <w:rPr>
-          <w:lang w:val="en-US"/>
-        </w:rPr>
-      </w:pPr>
-      <w:r>
-        <w:rPr>
-          <w:lang w:val="en-US"/>
-        </w:rPr>
         <w:t>View – for creating and grouping data which was demanded. (Adding data to the table, creating data for graphic construction)</w:t>
-      </w:r>
-    </w:p>
-    <w:p>
-      <w:pPr>
-        <w:pStyle w:val="2"/>
-        <w:rPr>
-          <w:lang w:val="en-US"/>
-        </w:rPr>
-      </w:pPr>
-      <w:r>
-        <w:rPr>
-          <w:lang w:val="en-US"/>
-        </w:rPr>
-        <w:t>Work Item</w:t>
-      </w:r>
-    </w:p>
-    <w:p>
-      <w:pPr>
-        <w:rPr>
-          <w:lang w:val="en-US"/>
-        </w:rPr>
-      </w:pPr>
-      <w:r>
-        <w:rPr>
-          <w:lang w:val="en-US"/>
-        </w:rPr>
-        <w:t xml:space="preserve">Work item is a data structure with a block from </w:t>
-      </w:r>
-      <w:proofErr w:type="spellStart"/>
-      <w:r>
-        <w:rPr>
-          <w:lang w:val="en-US"/>
-        </w:rPr>
-        <w:t>bitcoin</w:t>
-      </w:r>
-      <w:proofErr w:type="spellEnd"/>
-      <w:r>
-        <w:rPr>
-          <w:lang w:val="en-US"/>
-        </w:rPr>
-        <w:t xml:space="preserve"> client in XML and instruction(s) for Worker Role what should we do with it. </w:t>
-      </w:r>
-      <w:proofErr w:type="gramStart"/>
-      <w:r>
-        <w:rPr>
-          <w:lang w:val="en-US"/>
-        </w:rPr>
-        <w:t xml:space="preserve">(Class with </w:t>
-      </w:r>
-      <w:r>
-        <w:rPr>
-          <w:lang w:val="en-US"/>
-        </w:rPr>
-        <w:t xml:space="preserve">a </w:t>
-      </w:r>
-      <w:r>
-        <w:rPr>
-          <w:lang w:val="en-US"/>
-        </w:rPr>
-        <w:t>list of instructions and XML data)</w:t>
-      </w:r>
-      <w:r>
-        <w:rPr>
-          <w:lang w:val="en-US"/>
-        </w:rPr>
-        <w:t>.</w:t>
-      </w:r>
-      <w:proofErr w:type="gramEnd"/>
-    </w:p>
-    <w:p>
-      <w:pPr>
-        <w:pStyle w:val="2"/>
-        <w:rPr>
-          <w:lang w:val="en-US"/>
-        </w:rPr>
-      </w:pPr>
-      <w:r>
-        <w:rPr>
-          <w:lang w:val="en-US"/>
-        </w:rPr>
-        <w:t>Azure Storage</w:t>
-      </w:r>
-    </w:p>
-    <w:p>
-      <w:pPr>
-        <w:rPr>
-          <w:lang w:val="en-US"/>
-        </w:rPr>
-      </w:pPr>
-      <w:r>
-        <w:rPr>
-          <w:lang w:val="en-US"/>
-        </w:rPr>
-        <w:t>There is a queue of Work Items, Table of keys of the data for Blob storage.</w:t>
       </w:r>
     </w:p>
     <w:sectPr>
@@ -582,6 +700,119 @@
     </w:lvl>
   </w:abstractNum>
   <w:abstractNum w:abstractNumId="1">
+    <w:nsid w:val="63190D7A"/>
+    <w:multiLevelType w:val="hybridMultilevel"/>
+    <w:tmpl w:val="4FE6B088"/>
+    <w:lvl w:ilvl="0" w:tplc="04190001">
+      <w:start w:val="1"/>
+      <w:numFmt w:val="bullet"/>
+      <w:lvlText w:val=""/>
+      <w:lvlJc w:val="left"/>
+      <w:pPr>
+        <w:ind w:left="720" w:hanging="360"/>
+      </w:pPr>
+      <w:rPr>
+        <w:rFonts w:ascii="Symbol" w:hAnsi="Symbol" w:hint="default"/>
+      </w:rPr>
+    </w:lvl>
+    <w:lvl w:ilvl="1" w:tplc="04190003" w:tentative="1">
+      <w:start w:val="1"/>
+      <w:numFmt w:val="bullet"/>
+      <w:lvlText w:val="o"/>
+      <w:lvlJc w:val="left"/>
+      <w:pPr>
+        <w:ind w:left="1440" w:hanging="360"/>
+      </w:pPr>
+      <w:rPr>
+        <w:rFonts w:ascii="Courier New" w:hAnsi="Courier New" w:cs="Courier New" w:hint="default"/>
+      </w:rPr>
+    </w:lvl>
+    <w:lvl w:ilvl="2" w:tplc="04190005" w:tentative="1">
+      <w:start w:val="1"/>
+      <w:numFmt w:val="bullet"/>
+      <w:lvlText w:val=""/>
+      <w:lvlJc w:val="left"/>
+      <w:pPr>
+        <w:ind w:left="2160" w:hanging="360"/>
+      </w:pPr>
+      <w:rPr>
+        <w:rFonts w:ascii="Wingdings" w:hAnsi="Wingdings" w:hint="default"/>
+      </w:rPr>
+    </w:lvl>
+    <w:lvl w:ilvl="3" w:tplc="04190001" w:tentative="1">
+      <w:start w:val="1"/>
+      <w:numFmt w:val="bullet"/>
+      <w:lvlText w:val=""/>
+      <w:lvlJc w:val="left"/>
+      <w:pPr>
+        <w:ind w:left="2880" w:hanging="360"/>
+      </w:pPr>
+      <w:rPr>
+        <w:rFonts w:ascii="Symbol" w:hAnsi="Symbol" w:hint="default"/>
+      </w:rPr>
+    </w:lvl>
+    <w:lvl w:ilvl="4" w:tplc="04190003" w:tentative="1">
+      <w:start w:val="1"/>
+      <w:numFmt w:val="bullet"/>
+      <w:lvlText w:val="o"/>
+      <w:lvlJc w:val="left"/>
+      <w:pPr>
+        <w:ind w:left="3600" w:hanging="360"/>
+      </w:pPr>
+      <w:rPr>
+        <w:rFonts w:ascii="Courier New" w:hAnsi="Courier New" w:cs="Courier New" w:hint="default"/>
+      </w:rPr>
+    </w:lvl>
+    <w:lvl w:ilvl="5" w:tplc="04190005" w:tentative="1">
+      <w:start w:val="1"/>
+      <w:numFmt w:val="bullet"/>
+      <w:lvlText w:val=""/>
+      <w:lvlJc w:val="left"/>
+      <w:pPr>
+        <w:ind w:left="4320" w:hanging="360"/>
+      </w:pPr>
+      <w:rPr>
+        <w:rFonts w:ascii="Wingdings" w:hAnsi="Wingdings" w:hint="default"/>
+      </w:rPr>
+    </w:lvl>
+    <w:lvl w:ilvl="6" w:tplc="04190001" w:tentative="1">
+      <w:start w:val="1"/>
+      <w:numFmt w:val="bullet"/>
+      <w:lvlText w:val=""/>
+      <w:lvlJc w:val="left"/>
+      <w:pPr>
+        <w:ind w:left="5040" w:hanging="360"/>
+      </w:pPr>
+      <w:rPr>
+        <w:rFonts w:ascii="Symbol" w:hAnsi="Symbol" w:hint="default"/>
+      </w:rPr>
+    </w:lvl>
+    <w:lvl w:ilvl="7" w:tplc="04190003" w:tentative="1">
+      <w:start w:val="1"/>
+      <w:numFmt w:val="bullet"/>
+      <w:lvlText w:val="o"/>
+      <w:lvlJc w:val="left"/>
+      <w:pPr>
+        <w:ind w:left="5760" w:hanging="360"/>
+      </w:pPr>
+      <w:rPr>
+        <w:rFonts w:ascii="Courier New" w:hAnsi="Courier New" w:cs="Courier New" w:hint="default"/>
+      </w:rPr>
+    </w:lvl>
+    <w:lvl w:ilvl="8" w:tplc="04190005" w:tentative="1">
+      <w:start w:val="1"/>
+      <w:numFmt w:val="bullet"/>
+      <w:lvlText w:val=""/>
+      <w:lvlJc w:val="left"/>
+      <w:pPr>
+        <w:ind w:left="6480" w:hanging="360"/>
+      </w:pPr>
+      <w:rPr>
+        <w:rFonts w:ascii="Wingdings" w:hAnsi="Wingdings" w:hint="default"/>
+      </w:rPr>
+    </w:lvl>
+  </w:abstractNum>
+  <w:abstractNum w:abstractNumId="2">
     <w:nsid w:val="74900E19"/>
     <w:multiLevelType w:val="hybridMultilevel"/>
     <w:tmpl w:val="52A2922E"/>
@@ -698,6 +929,9 @@
     <w:abstractNumId w:val="0"/>
   </w:num>
   <w:num w:numId="2">
+    <w:abstractNumId w:val="2"/>
+  </w:num>
+  <w:num w:numId="3">
     <w:abstractNumId w:val="1"/>
   </w:num>
 </w:numbering>
@@ -918,7 +1152,6 @@
   <w:style w:type="character" w:default="1" w:styleId="a0">
     <w:name w:val="Default Paragraph Font"/>
     <w:uiPriority w:val="1"/>
-    <w:semiHidden/>
     <w:unhideWhenUsed/>
   </w:style>
   <w:style w:type="table" w:default="1" w:styleId="a1">

</xml_diff>